<commit_message>
add edit profile and remove id in new user
</commit_message>
<xml_diff>
--- a/spec.docx
+++ b/spec.docx
@@ -77,15 +77,7 @@
         <w:t>oogle sent back</w:t>
       </w:r>
       <w:r>
-        <w:t>, performs login at backend, redirects /</w:t>
-      </w:r>
-      <w:proofErr w:type="spellStart"/>
-      <w:r>
-        <w:t>newuser</w:t>
-      </w:r>
-      <w:proofErr w:type="spellEnd"/>
-      <w:r>
-        <w:t xml:space="preserve"> if user not found in database, else redirect to /view</w:t>
+        <w:t>, performs login at backend, redirects /newuser if user not found in database, else redirect to /view</w:t>
       </w:r>
     </w:p>
     <w:p>
@@ -100,18 +92,10 @@
         <w:t>GET</w:t>
       </w:r>
       <w:r>
-        <w:t xml:space="preserve"> /</w:t>
-      </w:r>
-      <w:proofErr w:type="spellStart"/>
-      <w:r>
-        <w:t>n</w:t>
-      </w:r>
-      <w:r>
-        <w:t>ewuser</w:t>
-      </w:r>
-      <w:proofErr w:type="spellEnd"/>
-      <w:r>
-        <w:t xml:space="preserve"> : renders newuser.html, which contains forms for user to put information for creating user</w:t>
+        <w:t xml:space="preserve"> /n</w:t>
+      </w:r>
+      <w:r>
+        <w:t>ewuser : renders newuser.html, which contains forms for user to put information for creating user</w:t>
       </w:r>
     </w:p>
     <w:p>
@@ -123,20 +107,7 @@
         </w:numPr>
       </w:pPr>
       <w:r>
-        <w:t>POST /</w:t>
-      </w:r>
-      <w:proofErr w:type="spellStart"/>
-      <w:proofErr w:type="gramStart"/>
-      <w:r>
-        <w:t>newuser</w:t>
-      </w:r>
-      <w:proofErr w:type="spellEnd"/>
-      <w:r>
-        <w:t xml:space="preserve"> :</w:t>
-      </w:r>
-      <w:proofErr w:type="gramEnd"/>
-      <w:r>
-        <w:t xml:space="preserve"> gets the forms from user and </w:t>
+        <w:t xml:space="preserve">POST /newuser : gets the forms from user and </w:t>
       </w:r>
       <w:r>
         <w:t xml:space="preserve">insert into user table, </w:t>
@@ -381,7 +352,6 @@
           <w:numId w:val="1"/>
         </w:numPr>
       </w:pPr>
-      <w:proofErr w:type="spellStart"/>
       <w:r>
         <w:t>User</w:t>
       </w:r>
@@ -389,11 +359,7 @@
         <w:t>T</w:t>
       </w:r>
       <w:r>
-        <w:t>ype</w:t>
-      </w:r>
-      <w:proofErr w:type="spellEnd"/>
-      <w:r>
-        <w:t xml:space="preserve"> (streamer/viewer/company)</w:t>
+        <w:t>ype (streamer/viewer/company)</w:t>
       </w:r>
     </w:p>
     <w:p>
@@ -407,19 +373,11 @@
           <w:strike/>
         </w:rPr>
       </w:pPr>
-      <w:proofErr w:type="spellStart"/>
       <w:r>
         <w:rPr>
           <w:strike/>
         </w:rPr>
-        <w:t>StreamCategory</w:t>
-      </w:r>
-      <w:proofErr w:type="spellEnd"/>
-      <w:r>
-        <w:rPr>
-          <w:strike/>
-        </w:rPr>
-        <w:t xml:space="preserve"> (if selected streamer)</w:t>
+        <w:t>StreamCategory (if selected streamer)</w:t>
       </w:r>
       <w:r>
         <w:t xml:space="preserve"> this can be inputted while starting the streaming</w:t>
@@ -433,11 +391,9 @@
           <w:numId w:val="1"/>
         </w:numPr>
       </w:pPr>
-      <w:proofErr w:type="spellStart"/>
       <w:r>
         <w:t>WatchHistory</w:t>
       </w:r>
-      <w:proofErr w:type="spellEnd"/>
     </w:p>
     <w:p>
       <w:pPr>
@@ -448,15 +404,7 @@
         </w:numPr>
       </w:pPr>
       <w:r>
-        <w:t>Viewer (</w:t>
-      </w:r>
-      <w:proofErr w:type="spellStart"/>
-      <w:r>
-        <w:t>userid</w:t>
-      </w:r>
-      <w:proofErr w:type="spellEnd"/>
-      <w:r>
-        <w:t>)</w:t>
+        <w:t>Viewer (userid)</w:t>
       </w:r>
     </w:p>
     <w:p>
@@ -468,15 +416,7 @@
         </w:numPr>
       </w:pPr>
       <w:r>
-        <w:t>Streamer (</w:t>
-      </w:r>
-      <w:proofErr w:type="spellStart"/>
-      <w:r>
-        <w:t>userid</w:t>
-      </w:r>
-      <w:proofErr w:type="spellEnd"/>
-      <w:r>
-        <w:t>)</w:t>
+        <w:t>Streamer (userid)</w:t>
       </w:r>
     </w:p>
     <w:p>
@@ -499,11 +439,9 @@
           <w:numId w:val="1"/>
         </w:numPr>
       </w:pPr>
-      <w:proofErr w:type="spellStart"/>
       <w:r>
         <w:t>StreamCategory</w:t>
       </w:r>
-      <w:proofErr w:type="spellEnd"/>
     </w:p>
     <w:p>
       <w:pPr>
@@ -585,6 +523,84 @@
     <w:p>
       <w:r>
         <w:t>Every time a viewer views a stream, add a row to view table. To calculate the statistics, join the view table with the user table to get the user’s most viewed category.</w:t>
+      </w:r>
+    </w:p>
+    <w:p/>
+    <w:p>
+      <w:r>
+        <w:t>12/2 added functions</w:t>
+      </w:r>
+    </w:p>
+    <w:p>
+      <w:pPr>
+        <w:pStyle w:val="a3"/>
+        <w:numPr>
+          <w:ilvl w:val="0"/>
+          <w:numId w:val="4"/>
+        </w:numPr>
+      </w:pPr>
+      <w:r>
+        <w:t>New user no longer shows id</w:t>
+      </w:r>
+    </w:p>
+    <w:p>
+      <w:pPr>
+        <w:pStyle w:val="a3"/>
+        <w:numPr>
+          <w:ilvl w:val="0"/>
+          <w:numId w:val="4"/>
+        </w:numPr>
+      </w:pPr>
+      <w:r>
+        <w:t>New user can select between company and personal as user type</w:t>
+      </w:r>
+    </w:p>
+    <w:p>
+      <w:pPr>
+        <w:pStyle w:val="a3"/>
+        <w:numPr>
+          <w:ilvl w:val="0"/>
+          <w:numId w:val="4"/>
+        </w:numPr>
+      </w:pPr>
+      <w:r>
+        <w:t>Edit profile is now supported</w:t>
+      </w:r>
+    </w:p>
+    <w:p>
+      <w:pPr>
+        <w:pStyle w:val="a3"/>
+        <w:numPr>
+          <w:ilvl w:val="0"/>
+          <w:numId w:val="4"/>
+        </w:numPr>
+      </w:pPr>
+      <w:r>
+        <w:t>Company view by category/by user statistics</w:t>
+      </w:r>
+    </w:p>
+    <w:p>
+      <w:pPr>
+        <w:pStyle w:val="a3"/>
+        <w:numPr>
+          <w:ilvl w:val="0"/>
+          <w:numId w:val="4"/>
+        </w:numPr>
+      </w:pPr>
+      <w:r>
+        <w:t>Company can select one user or one category to see the historical view counts</w:t>
+      </w:r>
+    </w:p>
+    <w:p>
+      <w:pPr>
+        <w:pStyle w:val="a3"/>
+        <w:numPr>
+          <w:ilvl w:val="0"/>
+          <w:numId w:val="4"/>
+        </w:numPr>
+      </w:pPr>
+      <w:r>
+        <w:t>Company can select multiple user/categories to upload image for advertising</w:t>
       </w:r>
     </w:p>
     <w:sectPr>
@@ -689,6 +705,95 @@
     </w:lvl>
   </w:abstractNum>
   <w:abstractNum w:abstractNumId="1" w15:restartNumberingAfterBreak="0">
+    <w:nsid w:val="051400D2"/>
+    <w:multiLevelType w:val="hybridMultilevel"/>
+    <w:tmpl w:val="BA469CA8"/>
+    <w:lvl w:ilvl="0" w:tplc="0409000F">
+      <w:start w:val="1"/>
+      <w:numFmt w:val="decimal"/>
+      <w:lvlText w:val="%1."/>
+      <w:lvlJc w:val="left"/>
+      <w:pPr>
+        <w:ind w:left="720" w:hanging="360"/>
+      </w:pPr>
+      <w:rPr>
+        <w:rFonts w:hint="default"/>
+      </w:rPr>
+    </w:lvl>
+    <w:lvl w:ilvl="1" w:tplc="04090019" w:tentative="1">
+      <w:start w:val="1"/>
+      <w:numFmt w:val="lowerLetter"/>
+      <w:lvlText w:val="%2."/>
+      <w:lvlJc w:val="left"/>
+      <w:pPr>
+        <w:ind w:left="1440" w:hanging="360"/>
+      </w:pPr>
+    </w:lvl>
+    <w:lvl w:ilvl="2" w:tplc="0409001B" w:tentative="1">
+      <w:start w:val="1"/>
+      <w:numFmt w:val="lowerRoman"/>
+      <w:lvlText w:val="%3."/>
+      <w:lvlJc w:val="right"/>
+      <w:pPr>
+        <w:ind w:left="2160" w:hanging="180"/>
+      </w:pPr>
+    </w:lvl>
+    <w:lvl w:ilvl="3" w:tplc="0409000F" w:tentative="1">
+      <w:start w:val="1"/>
+      <w:numFmt w:val="decimal"/>
+      <w:lvlText w:val="%4."/>
+      <w:lvlJc w:val="left"/>
+      <w:pPr>
+        <w:ind w:left="2880" w:hanging="360"/>
+      </w:pPr>
+    </w:lvl>
+    <w:lvl w:ilvl="4" w:tplc="04090019" w:tentative="1">
+      <w:start w:val="1"/>
+      <w:numFmt w:val="lowerLetter"/>
+      <w:lvlText w:val="%5."/>
+      <w:lvlJc w:val="left"/>
+      <w:pPr>
+        <w:ind w:left="3600" w:hanging="360"/>
+      </w:pPr>
+    </w:lvl>
+    <w:lvl w:ilvl="5" w:tplc="0409001B" w:tentative="1">
+      <w:start w:val="1"/>
+      <w:numFmt w:val="lowerRoman"/>
+      <w:lvlText w:val="%6."/>
+      <w:lvlJc w:val="right"/>
+      <w:pPr>
+        <w:ind w:left="4320" w:hanging="180"/>
+      </w:pPr>
+    </w:lvl>
+    <w:lvl w:ilvl="6" w:tplc="0409000F" w:tentative="1">
+      <w:start w:val="1"/>
+      <w:numFmt w:val="decimal"/>
+      <w:lvlText w:val="%7."/>
+      <w:lvlJc w:val="left"/>
+      <w:pPr>
+        <w:ind w:left="5040" w:hanging="360"/>
+      </w:pPr>
+    </w:lvl>
+    <w:lvl w:ilvl="7" w:tplc="04090019" w:tentative="1">
+      <w:start w:val="1"/>
+      <w:numFmt w:val="lowerLetter"/>
+      <w:lvlText w:val="%8."/>
+      <w:lvlJc w:val="left"/>
+      <w:pPr>
+        <w:ind w:left="5760" w:hanging="360"/>
+      </w:pPr>
+    </w:lvl>
+    <w:lvl w:ilvl="8" w:tplc="0409001B" w:tentative="1">
+      <w:start w:val="1"/>
+      <w:numFmt w:val="lowerRoman"/>
+      <w:lvlText w:val="%9."/>
+      <w:lvlJc w:val="right"/>
+      <w:pPr>
+        <w:ind w:left="6480" w:hanging="180"/>
+      </w:pPr>
+    </w:lvl>
+  </w:abstractNum>
+  <w:abstractNum w:abstractNumId="2" w15:restartNumberingAfterBreak="0">
     <w:nsid w:val="0AB62ADC"/>
     <w:multiLevelType w:val="hybridMultilevel"/>
     <w:tmpl w:val="17D6D8C6"/>
@@ -777,7 +882,7 @@
       </w:pPr>
     </w:lvl>
   </w:abstractNum>
-  <w:abstractNum w:abstractNumId="2" w15:restartNumberingAfterBreak="0">
+  <w:abstractNum w:abstractNumId="3" w15:restartNumberingAfterBreak="0">
     <w:nsid w:val="13F7266C"/>
     <w:multiLevelType w:val="hybridMultilevel"/>
     <w:tmpl w:val="D0CA65D6"/>
@@ -870,9 +975,12 @@
     <w:abstractNumId w:val="0"/>
   </w:num>
   <w:num w:numId="2">
+    <w:abstractNumId w:val="3"/>
+  </w:num>
+  <w:num w:numId="3">
     <w:abstractNumId w:val="2"/>
   </w:num>
-  <w:num w:numId="3">
+  <w:num w:numId="4">
     <w:abstractNumId w:val="1"/>
   </w:num>
 </w:numbering>
@@ -1001,6 +1109,7 @@
     <w:lsdException w:name="HTML Sample" w:semiHidden="1" w:unhideWhenUsed="1"/>
     <w:lsdException w:name="HTML Typewriter" w:semiHidden="1" w:unhideWhenUsed="1"/>
     <w:lsdException w:name="HTML Variable" w:semiHidden="1" w:unhideWhenUsed="1"/>
+    <w:lsdException w:name="Normal Table" w:semiHidden="1" w:unhideWhenUsed="1"/>
     <w:lsdException w:name="annotation subject" w:semiHidden="1" w:unhideWhenUsed="1"/>
     <w:lsdException w:name="No List" w:semiHidden="1" w:unhideWhenUsed="1"/>
     <w:lsdException w:name="Outline List 1" w:semiHidden="1" w:unhideWhenUsed="1"/>
@@ -1043,8 +1152,11 @@
     <w:lsdException w:name="Table Contemporary" w:semiHidden="1" w:unhideWhenUsed="1"/>
     <w:lsdException w:name="Table Elegant" w:semiHidden="1" w:unhideWhenUsed="1"/>
     <w:lsdException w:name="Table Professional" w:semiHidden="1" w:unhideWhenUsed="1"/>
+    <w:lsdException w:name="Table Subtle 1" w:semiHidden="1" w:unhideWhenUsed="1"/>
     <w:lsdException w:name="Table Subtle 2" w:semiHidden="1" w:unhideWhenUsed="1"/>
     <w:lsdException w:name="Table Web 1" w:semiHidden="1" w:unhideWhenUsed="1"/>
+    <w:lsdException w:name="Table Web 2" w:semiHidden="1" w:unhideWhenUsed="1"/>
+    <w:lsdException w:name="Table Web 3" w:semiHidden="1" w:unhideWhenUsed="1"/>
     <w:lsdException w:name="Balloon Text" w:semiHidden="1" w:unhideWhenUsed="1"/>
     <w:lsdException w:name="Table Grid" w:uiPriority="39"/>
     <w:lsdException w:name="Table Theme" w:semiHidden="1" w:unhideWhenUsed="1"/>

</xml_diff>

<commit_message>
add company upload image
</commit_message>
<xml_diff>
--- a/spec.docx
+++ b/spec.docx
@@ -601,6 +601,39 @@
       </w:pPr>
       <w:r>
         <w:t>Company can select multiple user/categories to upload image for advertising</w:t>
+      </w:r>
+    </w:p>
+    <w:p/>
+    <w:p>
+      <w:r>
+        <w:rPr>
+          <w:rFonts w:hint="eastAsia"/>
+        </w:rPr>
+        <w:t>TBD</w:t>
+      </w:r>
+    </w:p>
+    <w:p>
+      <w:pPr>
+        <w:pStyle w:val="a3"/>
+        <w:numPr>
+          <w:ilvl w:val="0"/>
+          <w:numId w:val="5"/>
+        </w:numPr>
+      </w:pPr>
+      <w:r>
+        <w:t>Predicted future view count show</w:t>
+      </w:r>
+      <w:r>
+        <w:t>n</w:t>
+      </w:r>
+      <w:r>
+        <w:t xml:space="preserve"> in </w:t>
+      </w:r>
+      <w:r>
+        <w:t>single</w:t>
+      </w:r>
+      <w:r>
+        <w:t xml:space="preserve"> user/category graph?</w:t>
       </w:r>
     </w:p>
     <w:sectPr>
@@ -971,6 +1004,95 @@
       </w:pPr>
     </w:lvl>
   </w:abstractNum>
+  <w:abstractNum w:abstractNumId="4" w15:restartNumberingAfterBreak="0">
+    <w:nsid w:val="25CC4BF7"/>
+    <w:multiLevelType w:val="hybridMultilevel"/>
+    <w:tmpl w:val="F1D04C38"/>
+    <w:lvl w:ilvl="0" w:tplc="0409000F">
+      <w:start w:val="1"/>
+      <w:numFmt w:val="decimal"/>
+      <w:lvlText w:val="%1."/>
+      <w:lvlJc w:val="left"/>
+      <w:pPr>
+        <w:ind w:left="720" w:hanging="360"/>
+      </w:pPr>
+      <w:rPr>
+        <w:rFonts w:hint="default"/>
+      </w:rPr>
+    </w:lvl>
+    <w:lvl w:ilvl="1" w:tplc="04090019" w:tentative="1">
+      <w:start w:val="1"/>
+      <w:numFmt w:val="lowerLetter"/>
+      <w:lvlText w:val="%2."/>
+      <w:lvlJc w:val="left"/>
+      <w:pPr>
+        <w:ind w:left="1440" w:hanging="360"/>
+      </w:pPr>
+    </w:lvl>
+    <w:lvl w:ilvl="2" w:tplc="0409001B" w:tentative="1">
+      <w:start w:val="1"/>
+      <w:numFmt w:val="lowerRoman"/>
+      <w:lvlText w:val="%3."/>
+      <w:lvlJc w:val="right"/>
+      <w:pPr>
+        <w:ind w:left="2160" w:hanging="180"/>
+      </w:pPr>
+    </w:lvl>
+    <w:lvl w:ilvl="3" w:tplc="0409000F" w:tentative="1">
+      <w:start w:val="1"/>
+      <w:numFmt w:val="decimal"/>
+      <w:lvlText w:val="%4."/>
+      <w:lvlJc w:val="left"/>
+      <w:pPr>
+        <w:ind w:left="2880" w:hanging="360"/>
+      </w:pPr>
+    </w:lvl>
+    <w:lvl w:ilvl="4" w:tplc="04090019" w:tentative="1">
+      <w:start w:val="1"/>
+      <w:numFmt w:val="lowerLetter"/>
+      <w:lvlText w:val="%5."/>
+      <w:lvlJc w:val="left"/>
+      <w:pPr>
+        <w:ind w:left="3600" w:hanging="360"/>
+      </w:pPr>
+    </w:lvl>
+    <w:lvl w:ilvl="5" w:tplc="0409001B" w:tentative="1">
+      <w:start w:val="1"/>
+      <w:numFmt w:val="lowerRoman"/>
+      <w:lvlText w:val="%6."/>
+      <w:lvlJc w:val="right"/>
+      <w:pPr>
+        <w:ind w:left="4320" w:hanging="180"/>
+      </w:pPr>
+    </w:lvl>
+    <w:lvl w:ilvl="6" w:tplc="0409000F" w:tentative="1">
+      <w:start w:val="1"/>
+      <w:numFmt w:val="decimal"/>
+      <w:lvlText w:val="%7."/>
+      <w:lvlJc w:val="left"/>
+      <w:pPr>
+        <w:ind w:left="5040" w:hanging="360"/>
+      </w:pPr>
+    </w:lvl>
+    <w:lvl w:ilvl="7" w:tplc="04090019" w:tentative="1">
+      <w:start w:val="1"/>
+      <w:numFmt w:val="lowerLetter"/>
+      <w:lvlText w:val="%8."/>
+      <w:lvlJc w:val="left"/>
+      <w:pPr>
+        <w:ind w:left="5760" w:hanging="360"/>
+      </w:pPr>
+    </w:lvl>
+    <w:lvl w:ilvl="8" w:tplc="0409001B" w:tentative="1">
+      <w:start w:val="1"/>
+      <w:numFmt w:val="lowerRoman"/>
+      <w:lvlText w:val="%9."/>
+      <w:lvlJc w:val="right"/>
+      <w:pPr>
+        <w:ind w:left="6480" w:hanging="180"/>
+      </w:pPr>
+    </w:lvl>
+  </w:abstractNum>
   <w:num w:numId="1">
     <w:abstractNumId w:val="0"/>
   </w:num>
@@ -982,6 +1104,9 @@
   </w:num>
   <w:num w:numId="4">
     <w:abstractNumId w:val="1"/>
+  </w:num>
+  <w:num w:numId="5">
+    <w:abstractNumId w:val="4"/>
   </w:num>
 </w:numbering>
 </file>

</xml_diff>